<commit_message>
Adição de algumas coisas na documentação
</commit_message>
<xml_diff>
--- a/Documentos/Documentação.docx
+++ b/Documentos/Documentação.docx
@@ -122,7 +122,7 @@
           <w:noProof/>
         </w:rPr>
         <w:drawing>
-          <wp:inline distT="0" distB="0" distL="0" distR="0" wp14:anchorId="7ADA5264" wp14:editId="6C41EDC1">
+          <wp:inline distT="0" distB="0" distL="0" distR="0" wp14:anchorId="7ADA5264" wp14:editId="31698539">
             <wp:extent cx="2447369" cy="1531620"/>
             <wp:effectExtent l="0" t="0" r="0" b="0"/>
             <wp:docPr id="772807456" name="Imagem 1" descr="Réplica do primeiro carro do mundo será vendida pela ..."/>
@@ -139,7 +139,7 @@
                     </pic:cNvPicPr>
                   </pic:nvPicPr>
                   <pic:blipFill>
-                    <a:blip r:embed="rId5" cstate="print">
+                    <a:blip r:embed="rId6" cstate="print">
                       <a:extLst>
                         <a:ext uri="{28A0092B-C50C-407E-A947-70E740481C1C}">
                           <a14:useLocalDpi xmlns:a14="http://schemas.microsoft.com/office/drawing/2010/main" val="0"/>
@@ -195,7 +195,7 @@
                     </pic:cNvPicPr>
                   </pic:nvPicPr>
                   <pic:blipFill>
-                    <a:blip r:embed="rId6" cstate="print">
+                    <a:blip r:embed="rId7" cstate="print">
                       <a:extLst>
                         <a:ext uri="{28A0092B-C50C-407E-A947-70E740481C1C}">
                           <a14:useLocalDpi xmlns:a14="http://schemas.microsoft.com/office/drawing/2010/main" val="0"/>
@@ -1537,6 +1537,7 @@
           <w:rFonts w:ascii="Arial" w:hAnsi="Arial" w:cs="Arial"/>
           <w:b/>
           <w:bCs/>
+          <w:noProof/>
           <w:sz w:val="36"/>
           <w:szCs w:val="36"/>
         </w:rPr>
@@ -1556,7 +1557,7 @@
                     <pic:cNvPicPr/>
                   </pic:nvPicPr>
                   <pic:blipFill>
-                    <a:blip r:embed="rId7"/>
+                    <a:blip r:embed="rId8"/>
                     <a:stretch>
                       <a:fillRect/>
                     </a:stretch>
@@ -1636,7 +1637,7 @@
                     </pic:cNvPicPr>
                   </pic:nvPicPr>
                   <pic:blipFill>
-                    <a:blip r:embed="rId8" cstate="print">
+                    <a:blip r:embed="rId9" cstate="print">
                       <a:extLst>
                         <a:ext uri="{28A0092B-C50C-407E-A947-70E740481C1C}">
                           <a14:useLocalDpi xmlns:a14="http://schemas.microsoft.com/office/drawing/2010/main" val="0"/>
@@ -1667,6 +1668,273 @@
           </wp:inline>
         </w:drawing>
       </w:r>
+    </w:p>
+    <w:p>
+      <w:pPr>
+        <w:pStyle w:val="PargrafodaLista"/>
+        <w:numPr>
+          <w:ilvl w:val="0"/>
+          <w:numId w:val="6"/>
+        </w:numPr>
+        <w:rPr>
+          <w:rFonts w:ascii="Arial" w:hAnsi="Arial" w:cs="Arial"/>
+          <w:b/>
+          <w:bCs/>
+          <w:sz w:val="36"/>
+          <w:szCs w:val="36"/>
+        </w:rPr>
+      </w:pPr>
+      <w:r>
+        <w:rPr>
+          <w:rFonts w:ascii="Arial" w:hAnsi="Arial" w:cs="Arial"/>
+          <w:b/>
+          <w:bCs/>
+          <w:sz w:val="36"/>
+          <w:szCs w:val="36"/>
+        </w:rPr>
+        <w:lastRenderedPageBreak/>
+        <w:t>Backlog</w:t>
+      </w:r>
+    </w:p>
+    <w:p>
+      <w:pPr>
+        <w:pStyle w:val="PargrafodaLista"/>
+        <w:ind w:left="360"/>
+        <w:rPr>
+          <w:rFonts w:ascii="Arial" w:hAnsi="Arial" w:cs="Arial"/>
+          <w:b/>
+          <w:bCs/>
+          <w:sz w:val="36"/>
+          <w:szCs w:val="36"/>
+        </w:rPr>
+      </w:pPr>
+      <w:r>
+        <w:rPr>
+          <w:rFonts w:ascii="Arial" w:hAnsi="Arial" w:cs="Arial"/>
+          <w:b/>
+          <w:bCs/>
+          <w:sz w:val="36"/>
+          <w:szCs w:val="36"/>
+        </w:rPr>
+        <w:drawing>
+          <wp:inline distT="0" distB="0" distL="0" distR="0" wp14:anchorId="5C7318F8" wp14:editId="5985B14F">
+            <wp:extent cx="5400040" cy="2572385"/>
+            <wp:effectExtent l="0" t="0" r="0" b="0"/>
+            <wp:docPr id="1064762547" name="Imagem 1" descr="Tela de computador com texto preto sobre fundo branco&#10;&#10;O conteúdo gerado por IA pode estar incorreto."/>
+            <wp:cNvGraphicFramePr>
+              <a:graphicFrameLocks xmlns:a="http://schemas.openxmlformats.org/drawingml/2006/main" noChangeAspect="1"/>
+            </wp:cNvGraphicFramePr>
+            <a:graphic xmlns:a="http://schemas.openxmlformats.org/drawingml/2006/main">
+              <a:graphicData uri="http://schemas.openxmlformats.org/drawingml/2006/picture">
+                <pic:pic xmlns:pic="http://schemas.openxmlformats.org/drawingml/2006/picture">
+                  <pic:nvPicPr>
+                    <pic:cNvPr id="1064762547" name="Imagem 1" descr="Tela de computador com texto preto sobre fundo branco&#10;&#10;O conteúdo gerado por IA pode estar incorreto."/>
+                    <pic:cNvPicPr/>
+                  </pic:nvPicPr>
+                  <pic:blipFill>
+                    <a:blip r:embed="rId10"/>
+                    <a:stretch>
+                      <a:fillRect/>
+                    </a:stretch>
+                  </pic:blipFill>
+                  <pic:spPr>
+                    <a:xfrm>
+                      <a:off x="0" y="0"/>
+                      <a:ext cx="5400040" cy="2572385"/>
+                    </a:xfrm>
+                    <a:prstGeom prst="rect">
+                      <a:avLst/>
+                    </a:prstGeom>
+                  </pic:spPr>
+                </pic:pic>
+              </a:graphicData>
+            </a:graphic>
+          </wp:inline>
+        </w:drawing>
+      </w:r>
+    </w:p>
+    <w:p>
+      <w:pPr>
+        <w:pStyle w:val="PargrafodaLista"/>
+        <w:ind w:left="360"/>
+        <w:rPr>
+          <w:rFonts w:ascii="Arial" w:hAnsi="Arial" w:cs="Arial"/>
+          <w:b/>
+          <w:bCs/>
+          <w:sz w:val="36"/>
+          <w:szCs w:val="36"/>
+        </w:rPr>
+      </w:pPr>
+    </w:p>
+    <w:p>
+      <w:pPr>
+        <w:pStyle w:val="PargrafodaLista"/>
+        <w:numPr>
+          <w:ilvl w:val="0"/>
+          <w:numId w:val="6"/>
+        </w:numPr>
+        <w:rPr>
+          <w:rFonts w:ascii="Arial" w:hAnsi="Arial" w:cs="Arial"/>
+          <w:b/>
+          <w:bCs/>
+          <w:sz w:val="36"/>
+          <w:szCs w:val="36"/>
+        </w:rPr>
+      </w:pPr>
+      <w:r>
+        <w:rPr>
+          <w:rFonts w:ascii="Arial" w:hAnsi="Arial" w:cs="Arial"/>
+          <w:b/>
+          <w:bCs/>
+          <w:sz w:val="36"/>
+          <w:szCs w:val="36"/>
+        </w:rPr>
+        <w:t>Referências bibliográficas</w:t>
+      </w:r>
+    </w:p>
+    <w:p>
+      <w:pPr>
+        <w:pStyle w:val="PargrafodaLista"/>
+        <w:ind w:left="360"/>
+        <w:rPr>
+          <w:rFonts w:ascii="Arial" w:hAnsi="Arial" w:cs="Arial"/>
+          <w:b/>
+          <w:bCs/>
+          <w:color w:val="215E99" w:themeColor="text2" w:themeTint="BF"/>
+          <w:u w:val="single"/>
+        </w:rPr>
+      </w:pPr>
+      <w:hyperlink r:id="rId11" w:history="1">
+        <w:r>
+          <w:rPr>
+            <w:rStyle w:val="Hyperlink"/>
+            <w:rFonts w:ascii="Arial" w:hAnsi="Arial" w:cs="Arial"/>
+            <w:b/>
+            <w:bCs/>
+            <w:color w:val="68A0B0" w:themeColor="hyperlink" w:themeTint="BF"/>
+          </w:rPr>
+          <w:t>https://quatrorodas.abril.co</w:t>
+        </w:r>
+        <w:r>
+          <w:rPr>
+            <w:rStyle w:val="Hyperlink"/>
+            <w:rFonts w:ascii="Arial" w:hAnsi="Arial" w:cs="Arial"/>
+            <w:b/>
+            <w:bCs/>
+            <w:color w:val="68A0B0" w:themeColor="hyperlink" w:themeTint="BF"/>
+          </w:rPr>
+          <w:t>m</w:t>
+        </w:r>
+        <w:r>
+          <w:rPr>
+            <w:rStyle w:val="Hyperlink"/>
+            <w:rFonts w:ascii="Arial" w:hAnsi="Arial" w:cs="Arial"/>
+            <w:b/>
+            <w:bCs/>
+            <w:color w:val="68A0B0" w:themeColor="hyperlink" w:themeTint="BF"/>
+          </w:rPr>
+          <w:t>.br</w:t>
+        </w:r>
+      </w:hyperlink>
+    </w:p>
+    <w:p>
+      <w:pPr>
+        <w:pStyle w:val="PargrafodaLista"/>
+        <w:ind w:left="360"/>
+        <w:rPr>
+          <w:rFonts w:ascii="Arial" w:hAnsi="Arial" w:cs="Arial"/>
+          <w:b/>
+          <w:bCs/>
+          <w:color w:val="215E99" w:themeColor="text2" w:themeTint="BF"/>
+          <w:u w:val="single"/>
+        </w:rPr>
+      </w:pPr>
+      <w:hyperlink r:id="rId12" w:history="1">
+        <w:r>
+          <w:rPr>
+            <w:rStyle w:val="Hyperlink"/>
+            <w:rFonts w:ascii="Arial" w:hAnsi="Arial" w:cs="Arial"/>
+            <w:b/>
+            <w:bCs/>
+            <w:color w:val="68A0B0" w:themeColor="hyperlink" w:themeTint="BF"/>
+          </w:rPr>
+          <w:t>https://autoesporte.globo.com</w:t>
+        </w:r>
+      </w:hyperlink>
+    </w:p>
+    <w:p>
+      <w:pPr>
+        <w:pStyle w:val="PargrafodaLista"/>
+        <w:ind w:left="360"/>
+        <w:rPr>
+          <w:rFonts w:ascii="Arial" w:hAnsi="Arial" w:cs="Arial"/>
+          <w:b/>
+          <w:bCs/>
+          <w:color w:val="215E99" w:themeColor="text2" w:themeTint="BF"/>
+          <w:u w:val="single"/>
+        </w:rPr>
+      </w:pPr>
+      <w:hyperlink r:id="rId13" w:history="1">
+        <w:r>
+          <w:rPr>
+            <w:rStyle w:val="Hyperlink"/>
+            <w:rFonts w:ascii="Arial" w:hAnsi="Arial" w:cs="Arial"/>
+            <w:b/>
+            <w:bCs/>
+            <w:color w:val="68A0B0" w:themeColor="hyperlink" w:themeTint="BF"/>
+          </w:rPr>
+          <w:t>https://www.manualdocarro.com.br</w:t>
+        </w:r>
+      </w:hyperlink>
+    </w:p>
+    <w:p>
+      <w:pPr>
+        <w:pStyle w:val="PargrafodaLista"/>
+        <w:ind w:left="360"/>
+        <w:rPr>
+          <w:rFonts w:ascii="Arial" w:hAnsi="Arial" w:cs="Arial"/>
+          <w:b/>
+          <w:bCs/>
+          <w:color w:val="215E99" w:themeColor="text2" w:themeTint="BF"/>
+          <w:u w:val="single"/>
+        </w:rPr>
+      </w:pPr>
+      <w:hyperlink r:id="rId14" w:history="1">
+        <w:r>
+          <w:rPr>
+            <w:rStyle w:val="Hyperlink"/>
+            <w:rFonts w:ascii="Arial" w:hAnsi="Arial" w:cs="Arial"/>
+            <w:b/>
+            <w:bCs/>
+            <w:color w:val="68A0B0" w:themeColor="hyperlink" w:themeTint="BF"/>
+          </w:rPr>
+          <w:t>https://www.webmotors.com.br</w:t>
+        </w:r>
+      </w:hyperlink>
+    </w:p>
+    <w:p>
+      <w:pPr>
+        <w:pStyle w:val="PargrafodaLista"/>
+        <w:ind w:left="360"/>
+        <w:rPr>
+          <w:rFonts w:ascii="Arial" w:hAnsi="Arial" w:cs="Arial"/>
+          <w:b/>
+          <w:bCs/>
+          <w:color w:val="215E99" w:themeColor="text2" w:themeTint="BF"/>
+        </w:rPr>
+      </w:pPr>
+      <w:hyperlink r:id="rId15" w:history="1">
+        <w:r>
+          <w:rPr>
+            <w:rStyle w:val="Hyperlink"/>
+            <w:rFonts w:ascii="Arial" w:hAnsi="Arial" w:cs="Arial"/>
+            <w:b/>
+            <w:bCs/>
+            <w:color w:val="68A0B0" w:themeColor="hyperlink" w:themeTint="BF"/>
+          </w:rPr>
+          <w:t>https://www.icarros.com.br/principal/index.jsp</w:t>
+        </w:r>
+      </w:hyperlink>
     </w:p>
     <w:sectPr>
       <w:pgSz w:w="11906" w:h="16838"/>
@@ -3374,7 +3642,6 @@
   <w:style w:type="character" w:default="1" w:styleId="Fontepargpadro">
     <w:name w:val="Default Paragraph Font"/>
     <w:uiPriority w:val="1"/>
-    <w:semiHidden/>
     <w:unhideWhenUsed/>
   </w:style>
   <w:style w:type="table" w:default="1" w:styleId="Tabelanormal">
@@ -3688,6 +3955,41 @@
       <w:spacing w:val="5"/>
     </w:rPr>
   </w:style>
+  <w:style w:type="character" w:styleId="Hyperlink">
+    <w:name w:val="Hyperlink"/>
+    <w:basedOn w:val="Fontepargpadro"/>
+    <w:uiPriority w:val="99"/>
+    <w:unhideWhenUsed/>
+    <w:rsid w:val="004E3922"/>
+    <w:rPr>
+      <w:color w:val="467886" w:themeColor="hyperlink"/>
+      <w:u w:val="single"/>
+    </w:rPr>
+  </w:style>
+  <w:style w:type="character" w:styleId="MenoPendente">
+    <w:name w:val="Unresolved Mention"/>
+    <w:basedOn w:val="Fontepargpadro"/>
+    <w:uiPriority w:val="99"/>
+    <w:semiHidden/>
+    <w:unhideWhenUsed/>
+    <w:rsid w:val="004E3922"/>
+    <w:rPr>
+      <w:color w:val="605E5C"/>
+      <w:shd w:val="clear" w:color="auto" w:fill="E1DFDD"/>
+    </w:rPr>
+  </w:style>
+  <w:style w:type="character" w:styleId="HiperlinkVisitado">
+    <w:name w:val="FollowedHyperlink"/>
+    <w:basedOn w:val="Fontepargpadro"/>
+    <w:uiPriority w:val="99"/>
+    <w:semiHidden/>
+    <w:unhideWhenUsed/>
+    <w:rsid w:val="004E3922"/>
+    <w:rPr>
+      <w:color w:val="96607D" w:themeColor="followedHyperlink"/>
+      <w:u w:val="single"/>
+    </w:rPr>
+  </w:style>
 </w:styles>
 </file>
 
@@ -3984,4 +4286,16 @@
     </a:ext>
   </a:extLst>
 </a:theme>
+</file>
+
+<file path=customXml/item1.xml><?xml version="1.0" encoding="utf-8"?>
+<b:Sources xmlns:b="http://schemas.openxmlformats.org/officeDocument/2006/bibliography" xmlns="http://schemas.openxmlformats.org/officeDocument/2006/bibliography" SelectedStyle="\APASixthEditionOfficeOnline.xsl" StyleName="APA" Version="6"/>
+</file>
+
+<file path=customXml/itemProps1.xml><?xml version="1.0" encoding="utf-8"?>
+<ds:datastoreItem xmlns:ds="http://schemas.openxmlformats.org/officeDocument/2006/customXml" ds:itemID="{62C090F5-BCE2-4ED7-81A1-08FFE59D3167}">
+  <ds:schemaRefs>
+    <ds:schemaRef ds:uri="http://schemas.openxmlformats.org/officeDocument/2006/bibliography"/>
+  </ds:schemaRefs>
+</ds:datastoreItem>
 </file>
</xml_diff>